<commit_message>
[Database] Rks tunjuk langsung selesai
</commit_message>
<xml_diff>
--- a/templates/PL-BJ-Isi.docx
+++ b/templates/PL-BJ-Isi.docx
@@ -1521,41 +1521,6 @@
     <w:p>
       <w:pPr>
         <w:spacing w:line="280" w:lineRule="atLeast"/>
-        <w:ind w:left="2160"/>
-        <w:jc w:val="both"/>
-        <w:rPr>
-          <w:rFonts w:ascii="Tahoma" w:hAnsi="Tahoma" w:cs="Tahoma"/>
-          <w:sz w:val="22"/>
-          <w:lang w:val="id-ID"/>
-        </w:rPr>
-      </w:pPr>
-    </w:p>
-    <w:p>
-      <w:pPr>
-        <w:spacing w:line="280" w:lineRule="atLeast"/>
-        <w:ind w:left="2160" w:hanging="2160"/>
-        <w:jc w:val="both"/>
-        <w:rPr>
-          <w:rFonts w:ascii="Tahoma" w:hAnsi="Tahoma" w:cs="Tahoma"/>
-          <w:sz w:val="22"/>
-        </w:rPr>
-      </w:pPr>
-    </w:p>
-    <w:p>
-      <w:pPr>
-        <w:spacing w:line="280" w:lineRule="atLeast"/>
-        <w:ind w:left="2160" w:hanging="2160"/>
-        <w:jc w:val="both"/>
-        <w:rPr>
-          <w:rFonts w:ascii="Tahoma" w:hAnsi="Tahoma" w:cs="Tahoma"/>
-          <w:sz w:val="22"/>
-          <w:lang w:val="id-ID"/>
-        </w:rPr>
-      </w:pPr>
-    </w:p>
-    <w:p>
-      <w:pPr>
-        <w:spacing w:line="280" w:lineRule="atLeast"/>
         <w:ind w:left="1260" w:hanging="1260"/>
         <w:jc w:val="both"/>
         <w:rPr>
@@ -2710,7 +2675,6 @@
         <w:rPr>
           <w:rFonts w:ascii="Tahoma" w:hAnsi="Tahoma" w:cs="Tahoma"/>
         </w:rPr>
-        <w:lastRenderedPageBreak/>
         <w:t>Peserta penjelasan Penunjukan Langsung harus mendapat surat penugasan dari perusahaan yang diwakilinya.</w:t>
       </w:r>
     </w:p>
@@ -2753,6 +2717,7 @@
           <w:rFonts w:ascii="Tahoma" w:hAnsi="Tahoma" w:cs="Tahoma"/>
           <w:sz w:val="22"/>
         </w:rPr>
+        <w:lastRenderedPageBreak/>
         <w:t>Mempunyai Nomor Pokok Wajib Pajak (NPWP) dan Surat Pengukuhan sebagai Pengusaha Kena Pajak (PKP).</w:t>
       </w:r>
     </w:p>
@@ -3591,8 +3556,15 @@
           <w:rFonts w:ascii="Tahoma" w:hAnsi="Tahoma" w:cs="Tahoma"/>
           <w:sz w:val="22"/>
         </w:rPr>
+        <w:t xml:space="preserve">Surat Penawaran harus ditandatangani oleh Pimpinan/Direktur Utama atau penerima kuasa dari Direktur Utama kepada nama yang tercantum di dalam akte pendirian perusahaan/perubahannya atau Manager Unit Perusahaan yang diangkat oleh Kantor Pusat dan dibuktikan dengan dokumen otentik, atau pejabat yang menurut perjanjian kerjasama (joint </w:t>
+      </w:r>
+      <w:r>
+        <w:rPr>
+          <w:rFonts w:ascii="Tahoma" w:hAnsi="Tahoma" w:cs="Tahoma"/>
+          <w:sz w:val="22"/>
+        </w:rPr>
         <w:lastRenderedPageBreak/>
-        <w:t>Surat Penawaran harus ditandatangani oleh Pimpinan/Direktur Utama atau penerima kuasa dari Direktur Utama kepada nama yang tercantum di dalam akte pendirian perusahaan/perubahannya atau Manager Unit Perusahaan yang diangkat oleh Kantor Pusat dan dibuktikan dengan dokumen otentik, atau pejabat yang menurut perjanjian kerjasama (joint operation agreement) adalah yang berhak mewakili joint operation, bertanggal, bermeterai Rp. 6000,00 dan stempel  perusahaan.</w:t>
+        <w:t>operation agreement) adalah yang berhak mewakili joint operation, bertanggal, bermeterai Rp. 6000,00 dan stempel  perusahaan.</w:t>
       </w:r>
     </w:p>
     <w:p>
@@ -4079,7 +4051,15 @@
           <w:rFonts w:ascii="Tahoma" w:hAnsi="Tahoma" w:cs="Tahoma"/>
           <w:sz w:val="22"/>
         </w:rPr>
-        <w:t>Referensi/pengalaman dari peserta/perusahaan yang mendukung, yang menyatakan bahwa pekerjaan sejenis sudah pernah dilaksanakan dengan hasil baik dan sempurna ditempat lain yang dilengkapi dengan alamat, nomor telex dan atau nomor facsimile secara tertulis dari pemberi referensi</w:t>
+        <w:t xml:space="preserve">Referensi/pengalaman dari peserta/perusahaan yang mendukung, yang menyatakan bahwa pekerjaan sejenis sudah pernah dilaksanakan dengan hasil baik dan sempurna ditempat lain yang dilengkapi dengan </w:t>
+      </w:r>
+      <w:r>
+        <w:rPr>
+          <w:rFonts w:ascii="Tahoma" w:hAnsi="Tahoma" w:cs="Tahoma"/>
+          <w:sz w:val="22"/>
+        </w:rPr>
+        <w:lastRenderedPageBreak/>
+        <w:t>alamat, nomor telex dan atau nomor facsimile secara tertulis dari pemberi referensi</w:t>
       </w:r>
       <w:r>
         <w:rPr>
@@ -4624,7 +4604,6 @@
           <w:rFonts w:ascii="Tahoma" w:hAnsi="Tahoma" w:cs="Tahoma"/>
           <w:sz w:val="22"/>
         </w:rPr>
-        <w:lastRenderedPageBreak/>
         <w:t>Jumlah yang tertera dalam angka harus sama dengan jumlah yang tertera dalam huruf, sudah termasuk semua biaya-biaya yang berkaitan dengan pekerjaan ini.</w:t>
       </w:r>
     </w:p>
@@ -4656,6 +4635,7 @@
           <w:rFonts w:ascii="Tahoma" w:hAnsi="Tahoma" w:cs="Tahoma"/>
           <w:sz w:val="22"/>
         </w:rPr>
+        <w:lastRenderedPageBreak/>
         <w:t xml:space="preserve">Jangka waktu penyerahan pekerjaan sebagaimana dimaksud dalam BAB I butir 1 adalah </w:t>
       </w:r>
       <w:r>
@@ -5371,7 +5351,6 @@
           <w:rFonts w:ascii="Tahoma" w:hAnsi="Tahoma" w:cs="Tahoma"/>
           <w:sz w:val="22"/>
         </w:rPr>
-        <w:lastRenderedPageBreak/>
         <w:t xml:space="preserve">Jaminan masa garansi dapat dikembalikan kepada </w:t>
       </w:r>
       <w:r>
@@ -5440,6 +5419,7 @@
           <w:rFonts w:ascii="Tahoma" w:hAnsi="Tahoma" w:cs="Tahoma"/>
           <w:sz w:val="22"/>
         </w:rPr>
+        <w:lastRenderedPageBreak/>
         <w:t>Penyedia Barang/Jasa</w:t>
       </w:r>
       <w:r>
@@ -6219,7 +6199,6 @@
           <w:rFonts w:ascii="Tahoma" w:hAnsi="Tahoma" w:cs="Tahoma"/>
           <w:sz w:val="22"/>
         </w:rPr>
-        <w:lastRenderedPageBreak/>
         <w:t>K</w:t>
       </w:r>
       <w:r>
@@ -6390,6 +6369,7 @@
           <w:sz w:val="22"/>
           <w:lang w:val="id-ID"/>
         </w:rPr>
+        <w:lastRenderedPageBreak/>
         <w:t xml:space="preserve">Asli </w:t>
       </w:r>
       <w:r>
@@ -7060,7 +7040,6 @@
           <w:rFonts w:ascii="Tahoma" w:hAnsi="Tahoma" w:cs="Tahoma"/>
           <w:sz w:val="22"/>
         </w:rPr>
-        <w:lastRenderedPageBreak/>
         <w:t>Dalam hal terjadi pemutusan Surat Perjanjian secara sepihak, kedua belah pihak sepakat untuk tidak memberlakukan Pasal 1266 dan Pasal 1267 Kitab Undang-Undang Hukum Perdata.</w:t>
       </w:r>
     </w:p>
@@ -7114,6 +7093,7 @@
           <w:b/>
           <w:sz w:val="22"/>
         </w:rPr>
+        <w:lastRenderedPageBreak/>
         <w:t xml:space="preserve">Penyelesaian Perselisihan : </w:t>
       </w:r>
     </w:p>
@@ -7866,7 +7846,6 @@
           <w:rFonts w:ascii="Tahoma" w:hAnsi="Tahoma" w:cs="Tahoma"/>
           <w:b/>
         </w:rPr>
-        <w:lastRenderedPageBreak/>
         <w:t>BAB V.</w:t>
       </w:r>
       <w:r>
@@ -7962,7 +7941,14 @@
         <w:rPr>
           <w:rFonts w:ascii="Tahoma" w:hAnsi="Tahoma" w:cs="Tahoma"/>
         </w:rPr>
-        <w:t>didalam pengawasan dan kelancaran pelaksanaan pekerjaan, memberi bimbingan dan petunjuk-petunjuk yang diperlukan dalam pelaksanaan pekerjaan.</w:t>
+        <w:t xml:space="preserve">didalam pengawasan dan kelancaran pelaksanaan pekerjaan, </w:t>
+      </w:r>
+      <w:r>
+        <w:rPr>
+          <w:rFonts w:ascii="Tahoma" w:hAnsi="Tahoma" w:cs="Tahoma"/>
+        </w:rPr>
+        <w:lastRenderedPageBreak/>
+        <w:t>memberi bimbingan dan petunjuk-petunjuk yang diperlukan dalam pelaksanaan pekerjaan.</w:t>
       </w:r>
     </w:p>
     <w:p>
@@ -8572,7 +8558,6 @@
           <w:rFonts w:ascii="Tahoma" w:hAnsi="Tahoma" w:cs="Tahoma"/>
           <w:sz w:val="22"/>
         </w:rPr>
-        <w:lastRenderedPageBreak/>
         <w:t>FASILITAS BAHAN BAKAR</w:t>
       </w:r>
     </w:p>
@@ -9166,15 +9151,7 @@
           <w:rFonts w:ascii="Tahoma" w:hAnsi="Tahoma" w:cs="Tahoma"/>
           <w:sz w:val="22"/>
         </w:rPr>
-        <w:t xml:space="preserve">PT </w:t>
-      </w:r>
-      <w:r>
-        <w:rPr>
-          <w:rFonts w:ascii="Tahoma" w:hAnsi="Tahoma" w:cs="Tahoma"/>
-          <w:sz w:val="22"/>
-        </w:rPr>
-        <w:lastRenderedPageBreak/>
-        <w:t xml:space="preserve">PLN (Persero) </w:t>
+        <w:t xml:space="preserve">PT PLN (Persero) </w:t>
       </w:r>
       <w:r>
         <w:rPr>
@@ -9221,6 +9198,7 @@
           <w:rFonts w:ascii="Tahoma" w:hAnsi="Tahoma" w:cs="Tahoma"/>
           <w:sz w:val="22"/>
         </w:rPr>
+        <w:lastRenderedPageBreak/>
         <w:t>Bila perubahan yang mengakibatkan pengurangan volume pekerjaan dari volume pekerjaan yang telah ditentukan, maka pengurangan ini tidak dapat dipakai sebagai dasar tuntutan ganti rugi atau tuntutan atas hilangnya keuntungan yang disebabkan oleh pengurangan volume pekerjaan tersebut.</w:t>
       </w:r>
     </w:p>
@@ -9760,83 +9738,90 @@
           <w:rFonts w:ascii="Tahoma" w:hAnsi="Tahoma" w:cs="Tahoma"/>
           <w:sz w:val="22"/>
         </w:rPr>
+        <w:t xml:space="preserve">Apabila dalam waktu </w:t>
+      </w:r>
+      <w:r>
+        <w:rPr>
+          <w:rFonts w:ascii="Tahoma" w:hAnsi="Tahoma" w:cs="Tahoma"/>
+          <w:sz w:val="22"/>
+          <w:lang w:val="id-ID"/>
+        </w:rPr>
+        <w:t>14</w:t>
+      </w:r>
+      <w:r>
+        <w:rPr>
+          <w:rFonts w:ascii="Tahoma" w:hAnsi="Tahoma" w:cs="Tahoma"/>
+          <w:sz w:val="22"/>
+        </w:rPr>
+        <w:t xml:space="preserve"> (</w:t>
+      </w:r>
+      <w:r>
+        <w:rPr>
+          <w:rFonts w:ascii="Tahoma" w:hAnsi="Tahoma" w:cs="Tahoma"/>
+          <w:sz w:val="22"/>
+          <w:lang w:val="id-ID"/>
+        </w:rPr>
+        <w:t>Emp</w:t>
+      </w:r>
+      <w:r>
+        <w:rPr>
+          <w:rFonts w:ascii="Tahoma" w:hAnsi="Tahoma" w:cs="Tahoma"/>
+          <w:sz w:val="22"/>
+          <w:lang w:val="id-ID"/>
+        </w:rPr>
+        <w:t>a</w:t>
+      </w:r>
+      <w:r>
+        <w:rPr>
+          <w:rFonts w:ascii="Tahoma" w:hAnsi="Tahoma" w:cs="Tahoma"/>
+          <w:sz w:val="22"/>
+          <w:lang w:val="id-ID"/>
+        </w:rPr>
+        <w:t>t Belas</w:t>
+      </w:r>
+      <w:r>
+        <w:rPr>
+          <w:rFonts w:ascii="Tahoma" w:hAnsi="Tahoma" w:cs="Tahoma"/>
+          <w:sz w:val="22"/>
+        </w:rPr>
+        <w:t xml:space="preserve">) hari kalender setelah diterimanya pemberitahuaan tersebut </w:t>
+      </w:r>
+      <w:r>
+        <w:rPr>
+          <w:rFonts w:ascii="Tahoma" w:hAnsi="Tahoma" w:cs="Tahoma"/>
+          <w:sz w:val="22"/>
+        </w:rPr>
+        <w:t xml:space="preserve">PT PLN (Persero) </w:t>
+      </w:r>
+      <w:r>
+        <w:rPr>
+          <w:rFonts w:ascii="Tahoma" w:hAnsi="Tahoma" w:cs="Tahoma"/>
+          <w:sz w:val="22"/>
+          <w:lang w:val="id-ID"/>
+        </w:rPr>
+        <w:t>Kantor Pusat</w:t>
+      </w:r>
+      <w:r>
+        <w:rPr>
+          <w:rFonts w:ascii="Tahoma" w:hAnsi="Tahoma" w:cs="Tahoma"/>
+          <w:sz w:val="22"/>
+        </w:rPr>
+        <w:t xml:space="preserve"> </w:t>
+      </w:r>
+      <w:r>
+        <w:rPr>
+          <w:rFonts w:ascii="Tahoma" w:hAnsi="Tahoma" w:cs="Tahoma"/>
+          <w:sz w:val="22"/>
+        </w:rPr>
+        <w:t xml:space="preserve">tidak memberikan </w:t>
+      </w:r>
+      <w:r>
+        <w:rPr>
+          <w:rFonts w:ascii="Tahoma" w:hAnsi="Tahoma" w:cs="Tahoma"/>
+          <w:sz w:val="22"/>
+        </w:rPr>
         <w:lastRenderedPageBreak/>
-        <w:t xml:space="preserve">Apabila dalam waktu </w:t>
-      </w:r>
-      <w:r>
-        <w:rPr>
-          <w:rFonts w:ascii="Tahoma" w:hAnsi="Tahoma" w:cs="Tahoma"/>
-          <w:sz w:val="22"/>
-          <w:lang w:val="id-ID"/>
-        </w:rPr>
-        <w:t>14</w:t>
-      </w:r>
-      <w:r>
-        <w:rPr>
-          <w:rFonts w:ascii="Tahoma" w:hAnsi="Tahoma" w:cs="Tahoma"/>
-          <w:sz w:val="22"/>
-        </w:rPr>
-        <w:t xml:space="preserve"> (</w:t>
-      </w:r>
-      <w:r>
-        <w:rPr>
-          <w:rFonts w:ascii="Tahoma" w:hAnsi="Tahoma" w:cs="Tahoma"/>
-          <w:sz w:val="22"/>
-          <w:lang w:val="id-ID"/>
-        </w:rPr>
-        <w:t>Emp</w:t>
-      </w:r>
-      <w:r>
-        <w:rPr>
-          <w:rFonts w:ascii="Tahoma" w:hAnsi="Tahoma" w:cs="Tahoma"/>
-          <w:sz w:val="22"/>
-          <w:lang w:val="id-ID"/>
-        </w:rPr>
-        <w:t>a</w:t>
-      </w:r>
-      <w:r>
-        <w:rPr>
-          <w:rFonts w:ascii="Tahoma" w:hAnsi="Tahoma" w:cs="Tahoma"/>
-          <w:sz w:val="22"/>
-          <w:lang w:val="id-ID"/>
-        </w:rPr>
-        <w:t>t Belas</w:t>
-      </w:r>
-      <w:r>
-        <w:rPr>
-          <w:rFonts w:ascii="Tahoma" w:hAnsi="Tahoma" w:cs="Tahoma"/>
-          <w:sz w:val="22"/>
-        </w:rPr>
-        <w:t xml:space="preserve">) hari kalender setelah diterimanya pemberitahuaan tersebut </w:t>
-      </w:r>
-      <w:r>
-        <w:rPr>
-          <w:rFonts w:ascii="Tahoma" w:hAnsi="Tahoma" w:cs="Tahoma"/>
-          <w:sz w:val="22"/>
-        </w:rPr>
-        <w:t xml:space="preserve">PT PLN (Persero) </w:t>
-      </w:r>
-      <w:r>
-        <w:rPr>
-          <w:rFonts w:ascii="Tahoma" w:hAnsi="Tahoma" w:cs="Tahoma"/>
-          <w:sz w:val="22"/>
-          <w:lang w:val="id-ID"/>
-        </w:rPr>
-        <w:t>Kantor Pusat</w:t>
-      </w:r>
-      <w:r>
-        <w:rPr>
-          <w:rFonts w:ascii="Tahoma" w:hAnsi="Tahoma" w:cs="Tahoma"/>
-          <w:sz w:val="22"/>
-        </w:rPr>
-        <w:t xml:space="preserve"> </w:t>
-      </w:r>
-      <w:r>
-        <w:rPr>
-          <w:rFonts w:ascii="Tahoma" w:hAnsi="Tahoma" w:cs="Tahoma"/>
-          <w:sz w:val="22"/>
-        </w:rPr>
-        <w:t xml:space="preserve">tidak memberikan jawaban, maka peristiwa force majeure yang diusulkan oleh </w:t>
+        <w:t xml:space="preserve">jawaban, maka peristiwa force majeure yang diusulkan oleh </w:t>
       </w:r>
       <w:r>
         <w:rPr>
@@ -10441,26 +10426,26 @@
         <w:rPr>
           <w:rFonts w:ascii="Tahoma" w:hAnsi="Tahoma" w:cs="Tahoma"/>
         </w:rPr>
-        <w:t>, atau jika pelaksanaan pekerjaan tidak sesuai dengan persyaratan-</w:t>
+        <w:t xml:space="preserve">, atau jika pelaksanaan pekerjaan tidak sesuai dengan persyaratan-persyaratan yang tersebut dalam Surat Perjanjian, atau jika pelaksanaan pekerjaan dilaksanakan oleh </w:t>
+      </w:r>
+      <w:r>
+        <w:rPr>
+          <w:rFonts w:ascii="Tahoma" w:hAnsi="Tahoma" w:cs="Tahoma"/>
+        </w:rPr>
+        <w:t>Penyedia Barang/Jasa</w:t>
+      </w:r>
+      <w:r>
+        <w:rPr>
+          <w:rFonts w:ascii="Tahoma" w:hAnsi="Tahoma" w:cs="Tahoma"/>
+        </w:rPr>
+        <w:t xml:space="preserve"> dengan itikad tidak baik, atau jika </w:t>
       </w:r>
       <w:r>
         <w:rPr>
           <w:rFonts w:ascii="Tahoma" w:hAnsi="Tahoma" w:cs="Tahoma"/>
         </w:rPr>
         <w:lastRenderedPageBreak/>
-        <w:t xml:space="preserve">persyaratan yang tersebut dalam Surat Perjanjian, atau jika pelaksanaan pekerjaan dilaksanakan oleh </w:t>
-      </w:r>
-      <w:r>
-        <w:rPr>
-          <w:rFonts w:ascii="Tahoma" w:hAnsi="Tahoma" w:cs="Tahoma"/>
-        </w:rPr>
-        <w:t>Penyedia Barang/Jasa</w:t>
-      </w:r>
-      <w:r>
-        <w:rPr>
-          <w:rFonts w:ascii="Tahoma" w:hAnsi="Tahoma" w:cs="Tahoma"/>
-        </w:rPr>
-        <w:t xml:space="preserve"> dengan itikad tidak baik, atau jika pekerjaan tidak diselesaikan dalam waktu yang ditetapkan dalam Surat Perjanjian atau dalam waktu yang telah diperpanjang secara sah, maka Direksi Pekerjaan/</w:t>
+        <w:t>pekerjaan tidak diselesaikan dalam waktu yang ditetapkan dalam Surat Perjanjian atau dalam waktu yang telah diperpanjang secara sah, maka Direksi Pekerjaan/</w:t>
       </w:r>
       <w:r>
         <w:rPr>
@@ -11052,51 +11037,58 @@
           <w:rFonts w:ascii="Tahoma" w:hAnsi="Tahoma" w:cs="Tahoma"/>
           <w:sz w:val="22"/>
         </w:rPr>
+        <w:t xml:space="preserve">Segala data rahasia yang diserahkan oleh </w:t>
+      </w:r>
+      <w:r>
+        <w:rPr>
+          <w:rFonts w:ascii="Tahoma" w:hAnsi="Tahoma" w:cs="Tahoma"/>
+          <w:sz w:val="22"/>
+        </w:rPr>
+        <w:t xml:space="preserve">PT PLN (Persero) </w:t>
+      </w:r>
+      <w:r>
+        <w:rPr>
+          <w:rFonts w:ascii="Tahoma" w:hAnsi="Tahoma" w:cs="Tahoma"/>
+          <w:sz w:val="22"/>
+          <w:lang w:val="id-ID"/>
+        </w:rPr>
+        <w:t>Kantor Pusat</w:t>
+      </w:r>
+      <w:r>
+        <w:rPr>
+          <w:rFonts w:ascii="Tahoma" w:hAnsi="Tahoma" w:cs="Tahoma"/>
+          <w:sz w:val="22"/>
+        </w:rPr>
+        <w:t xml:space="preserve"> </w:t>
+      </w:r>
+      <w:r>
+        <w:rPr>
+          <w:rFonts w:ascii="Tahoma" w:hAnsi="Tahoma" w:cs="Tahoma"/>
+          <w:sz w:val="22"/>
+        </w:rPr>
+        <w:t xml:space="preserve">kepada </w:t>
+      </w:r>
+      <w:r>
+        <w:rPr>
+          <w:rFonts w:ascii="Tahoma" w:hAnsi="Tahoma" w:cs="Tahoma"/>
+          <w:sz w:val="22"/>
+        </w:rPr>
+        <w:t>Penyedia Barang/Jasa</w:t>
+      </w:r>
+      <w:r>
+        <w:rPr>
+          <w:rFonts w:ascii="Tahoma" w:hAnsi="Tahoma" w:cs="Tahoma"/>
+          <w:sz w:val="22"/>
+        </w:rPr>
+        <w:t xml:space="preserve"> atau sebaliknya, dalam rangka melaksanakan </w:t>
+      </w:r>
+      <w:r>
+        <w:rPr>
+          <w:rFonts w:ascii="Tahoma" w:hAnsi="Tahoma" w:cs="Tahoma"/>
+          <w:sz w:val="22"/>
+        </w:rPr>
         <w:lastRenderedPageBreak/>
-        <w:t xml:space="preserve">Segala data rahasia yang diserahkan oleh </w:t>
-      </w:r>
-      <w:r>
-        <w:rPr>
-          <w:rFonts w:ascii="Tahoma" w:hAnsi="Tahoma" w:cs="Tahoma"/>
-          <w:sz w:val="22"/>
-        </w:rPr>
-        <w:t xml:space="preserve">PT PLN (Persero) </w:t>
-      </w:r>
-      <w:r>
-        <w:rPr>
-          <w:rFonts w:ascii="Tahoma" w:hAnsi="Tahoma" w:cs="Tahoma"/>
-          <w:sz w:val="22"/>
-          <w:lang w:val="id-ID"/>
-        </w:rPr>
-        <w:t>Kantor Pusat</w:t>
-      </w:r>
-      <w:r>
-        <w:rPr>
-          <w:rFonts w:ascii="Tahoma" w:hAnsi="Tahoma" w:cs="Tahoma"/>
-          <w:sz w:val="22"/>
-        </w:rPr>
-        <w:t xml:space="preserve"> </w:t>
-      </w:r>
-      <w:r>
-        <w:rPr>
-          <w:rFonts w:ascii="Tahoma" w:hAnsi="Tahoma" w:cs="Tahoma"/>
-          <w:sz w:val="22"/>
-        </w:rPr>
-        <w:t xml:space="preserve">kepada </w:t>
-      </w:r>
-      <w:r>
-        <w:rPr>
-          <w:rFonts w:ascii="Tahoma" w:hAnsi="Tahoma" w:cs="Tahoma"/>
-          <w:sz w:val="22"/>
-        </w:rPr>
-        <w:t>Penyedia Barang/Jasa</w:t>
-      </w:r>
-      <w:r>
-        <w:rPr>
-          <w:rFonts w:ascii="Tahoma" w:hAnsi="Tahoma" w:cs="Tahoma"/>
-          <w:sz w:val="22"/>
-        </w:rPr>
-        <w:t xml:space="preserve"> atau sebaliknya, dalam rangka melaksanakan pekerjaan ini akan dijamin kerahasiannya dan masing-masing pihak tidak akan mengungkapkan atau mengalihkan kepada pihak ketiga.</w:t>
+        <w:t>pekerjaan ini akan dijamin kerahasiannya dan masing-masing pihak tidak akan mengungkapkan atau mengalihkan kepada pihak ketiga.</w:t>
       </w:r>
     </w:p>
     <w:p>
@@ -11627,7 +11619,6 @@
           <w:rFonts w:ascii="Tahoma" w:hAnsi="Tahoma" w:cs="Tahoma"/>
           <w:sz w:val="22"/>
         </w:rPr>
-        <w:lastRenderedPageBreak/>
         <w:t xml:space="preserve">Setiap saat </w:t>
       </w:r>
       <w:r>
@@ -12261,7 +12252,6 @@
           <w:szCs w:val="22"/>
           <w:lang w:val="fi-FI"/>
         </w:rPr>
-        <w:lastRenderedPageBreak/>
         <w:t xml:space="preserve">Akta Pendirian Perusahaan </w:t>
       </w:r>
     </w:p>
@@ -13409,143 +13399,143 @@
           <w:sz w:val="22"/>
           <w:szCs w:val="22"/>
         </w:rPr>
+        <w:t>Penetapan</w:t>
+      </w:r>
+      <w:r>
+        <w:rPr>
+          <w:rFonts w:ascii="Tahoma" w:hAnsi="Tahoma" w:cs="Tahoma"/>
+          <w:sz w:val="22"/>
+          <w:szCs w:val="22"/>
+          <w:lang w:val="id-ID"/>
+        </w:rPr>
+        <w:t xml:space="preserve"> </w:t>
+      </w:r>
+      <w:r>
+        <w:rPr>
+          <w:rFonts w:ascii="Tahoma" w:hAnsi="Tahoma" w:cs="Tahoma"/>
+          <w:sz w:val="22"/>
+          <w:szCs w:val="22"/>
+        </w:rPr>
+        <w:t>Skoring</w:t>
+      </w:r>
+      <w:r>
+        <w:rPr>
+          <w:rFonts w:ascii="Tahoma" w:hAnsi="Tahoma" w:cs="Tahoma"/>
+          <w:sz w:val="22"/>
+          <w:szCs w:val="22"/>
+          <w:lang w:val="id-ID"/>
+        </w:rPr>
+        <w:t xml:space="preserve"> </w:t>
+      </w:r>
+      <w:r>
+        <w:rPr>
+          <w:rFonts w:ascii="Tahoma" w:hAnsi="Tahoma" w:cs="Tahoma"/>
+          <w:sz w:val="22"/>
+          <w:szCs w:val="22"/>
+        </w:rPr>
+        <w:t>dan</w:t>
+      </w:r>
+      <w:r>
+        <w:rPr>
+          <w:rFonts w:ascii="Tahoma" w:hAnsi="Tahoma" w:cs="Tahoma"/>
+          <w:sz w:val="22"/>
+          <w:szCs w:val="22"/>
+          <w:lang w:val="id-ID"/>
+        </w:rPr>
+        <w:t xml:space="preserve"> </w:t>
+      </w:r>
+      <w:r>
+        <w:rPr>
+          <w:rFonts w:ascii="Tahoma" w:hAnsi="Tahoma" w:cs="Tahoma"/>
+          <w:sz w:val="22"/>
+          <w:szCs w:val="22"/>
+        </w:rPr>
+        <w:t>Pembobotan yang dilakukan</w:t>
+      </w:r>
+      <w:r>
+        <w:rPr>
+          <w:rFonts w:ascii="Tahoma" w:hAnsi="Tahoma" w:cs="Tahoma"/>
+          <w:sz w:val="22"/>
+          <w:szCs w:val="22"/>
+          <w:lang w:val="id-ID"/>
+        </w:rPr>
+        <w:t xml:space="preserve"> </w:t>
+      </w:r>
+      <w:r>
+        <w:rPr>
+          <w:rFonts w:ascii="Tahoma" w:hAnsi="Tahoma" w:cs="Tahoma"/>
+          <w:sz w:val="22"/>
+          <w:szCs w:val="22"/>
+        </w:rPr>
+        <w:t>terhadap</w:t>
+      </w:r>
+      <w:r>
+        <w:rPr>
+          <w:rFonts w:ascii="Tahoma" w:hAnsi="Tahoma" w:cs="Tahoma"/>
+          <w:sz w:val="22"/>
+          <w:szCs w:val="22"/>
+          <w:lang w:val="id-ID"/>
+        </w:rPr>
+        <w:t xml:space="preserve"> </w:t>
+      </w:r>
+      <w:r>
+        <w:rPr>
+          <w:rFonts w:ascii="Tahoma" w:hAnsi="Tahoma" w:cs="Tahoma"/>
+          <w:sz w:val="22"/>
+          <w:szCs w:val="22"/>
+        </w:rPr>
+        <w:t>unsur-unsur</w:t>
+      </w:r>
+      <w:r>
+        <w:rPr>
+          <w:rFonts w:ascii="Tahoma" w:hAnsi="Tahoma" w:cs="Tahoma"/>
+          <w:sz w:val="22"/>
+          <w:szCs w:val="22"/>
+          <w:lang w:val="id-ID"/>
+        </w:rPr>
+        <w:t xml:space="preserve"> </w:t>
+      </w:r>
+      <w:r>
+        <w:rPr>
+          <w:rFonts w:ascii="Tahoma" w:hAnsi="Tahoma" w:cs="Tahoma"/>
+          <w:sz w:val="22"/>
+          <w:szCs w:val="22"/>
+        </w:rPr>
+        <w:t>teknis, sehingga</w:t>
+      </w:r>
+      <w:r>
+        <w:rPr>
+          <w:rFonts w:ascii="Tahoma" w:hAnsi="Tahoma" w:cs="Tahoma"/>
+          <w:sz w:val="22"/>
+          <w:szCs w:val="22"/>
+          <w:lang w:val="id-ID"/>
+        </w:rPr>
+        <w:t xml:space="preserve"> Standar teknis minimum tercapai dan dapat dipertanggung-jawabkan</w:t>
+      </w:r>
+    </w:p>
+    <w:p>
+      <w:pPr>
+        <w:tabs>
+          <w:tab w:val="left" w:pos="2552"/>
+        </w:tabs>
+        <w:spacing w:line="280" w:lineRule="atLeast"/>
+        <w:ind w:left="2552"/>
+        <w:jc w:val="both"/>
+        <w:rPr>
+          <w:rFonts w:ascii="Tahoma" w:hAnsi="Tahoma" w:cs="Tahoma"/>
+          <w:sz w:val="22"/>
+          <w:szCs w:val="22"/>
+          <w:lang w:val="id-ID"/>
+        </w:rPr>
+      </w:pPr>
+      <w:r>
+        <w:rPr>
+          <w:rFonts w:ascii="Tahoma" w:hAnsi="Tahoma" w:cs="Tahoma"/>
+          <w:sz w:val="22"/>
+          <w:szCs w:val="22"/>
+          <w:lang w:val="sv-SE"/>
+        </w:rPr>
         <w:lastRenderedPageBreak/>
-        <w:t>Penetapan</w:t>
-      </w:r>
-      <w:r>
-        <w:rPr>
-          <w:rFonts w:ascii="Tahoma" w:hAnsi="Tahoma" w:cs="Tahoma"/>
-          <w:sz w:val="22"/>
-          <w:szCs w:val="22"/>
-          <w:lang w:val="id-ID"/>
-        </w:rPr>
-        <w:t xml:space="preserve"> </w:t>
-      </w:r>
-      <w:r>
-        <w:rPr>
-          <w:rFonts w:ascii="Tahoma" w:hAnsi="Tahoma" w:cs="Tahoma"/>
-          <w:sz w:val="22"/>
-          <w:szCs w:val="22"/>
-        </w:rPr>
-        <w:t>Skoring</w:t>
-      </w:r>
-      <w:r>
-        <w:rPr>
-          <w:rFonts w:ascii="Tahoma" w:hAnsi="Tahoma" w:cs="Tahoma"/>
-          <w:sz w:val="22"/>
-          <w:szCs w:val="22"/>
-          <w:lang w:val="id-ID"/>
-        </w:rPr>
-        <w:t xml:space="preserve"> </w:t>
-      </w:r>
-      <w:r>
-        <w:rPr>
-          <w:rFonts w:ascii="Tahoma" w:hAnsi="Tahoma" w:cs="Tahoma"/>
-          <w:sz w:val="22"/>
-          <w:szCs w:val="22"/>
-        </w:rPr>
-        <w:t>dan</w:t>
-      </w:r>
-      <w:r>
-        <w:rPr>
-          <w:rFonts w:ascii="Tahoma" w:hAnsi="Tahoma" w:cs="Tahoma"/>
-          <w:sz w:val="22"/>
-          <w:szCs w:val="22"/>
-          <w:lang w:val="id-ID"/>
-        </w:rPr>
-        <w:t xml:space="preserve"> </w:t>
-      </w:r>
-      <w:r>
-        <w:rPr>
-          <w:rFonts w:ascii="Tahoma" w:hAnsi="Tahoma" w:cs="Tahoma"/>
-          <w:sz w:val="22"/>
-          <w:szCs w:val="22"/>
-        </w:rPr>
-        <w:t>Pembobotan yang dilakukan</w:t>
-      </w:r>
-      <w:r>
-        <w:rPr>
-          <w:rFonts w:ascii="Tahoma" w:hAnsi="Tahoma" w:cs="Tahoma"/>
-          <w:sz w:val="22"/>
-          <w:szCs w:val="22"/>
-          <w:lang w:val="id-ID"/>
-        </w:rPr>
-        <w:t xml:space="preserve"> </w:t>
-      </w:r>
-      <w:r>
-        <w:rPr>
-          <w:rFonts w:ascii="Tahoma" w:hAnsi="Tahoma" w:cs="Tahoma"/>
-          <w:sz w:val="22"/>
-          <w:szCs w:val="22"/>
-        </w:rPr>
-        <w:t>terhadap</w:t>
-      </w:r>
-      <w:r>
-        <w:rPr>
-          <w:rFonts w:ascii="Tahoma" w:hAnsi="Tahoma" w:cs="Tahoma"/>
-          <w:sz w:val="22"/>
-          <w:szCs w:val="22"/>
-          <w:lang w:val="id-ID"/>
-        </w:rPr>
-        <w:t xml:space="preserve"> </w:t>
-      </w:r>
-      <w:r>
-        <w:rPr>
-          <w:rFonts w:ascii="Tahoma" w:hAnsi="Tahoma" w:cs="Tahoma"/>
-          <w:sz w:val="22"/>
-          <w:szCs w:val="22"/>
-        </w:rPr>
-        <w:t>unsur-unsur</w:t>
-      </w:r>
-      <w:r>
-        <w:rPr>
-          <w:rFonts w:ascii="Tahoma" w:hAnsi="Tahoma" w:cs="Tahoma"/>
-          <w:sz w:val="22"/>
-          <w:szCs w:val="22"/>
-          <w:lang w:val="id-ID"/>
-        </w:rPr>
-        <w:t xml:space="preserve"> </w:t>
-      </w:r>
-      <w:r>
-        <w:rPr>
-          <w:rFonts w:ascii="Tahoma" w:hAnsi="Tahoma" w:cs="Tahoma"/>
-          <w:sz w:val="22"/>
-          <w:szCs w:val="22"/>
-        </w:rPr>
-        <w:t>teknis, sehingga</w:t>
-      </w:r>
-      <w:r>
-        <w:rPr>
-          <w:rFonts w:ascii="Tahoma" w:hAnsi="Tahoma" w:cs="Tahoma"/>
-          <w:sz w:val="22"/>
-          <w:szCs w:val="22"/>
-          <w:lang w:val="id-ID"/>
-        </w:rPr>
-        <w:t xml:space="preserve"> Standar teknis minimum tercapai dan dapat dipertanggung-jawabkan</w:t>
-      </w:r>
-    </w:p>
-    <w:p>
-      <w:pPr>
-        <w:tabs>
-          <w:tab w:val="left" w:pos="2552"/>
-        </w:tabs>
-        <w:spacing w:line="280" w:lineRule="atLeast"/>
-        <w:ind w:left="2552"/>
-        <w:jc w:val="both"/>
-        <w:rPr>
-          <w:rFonts w:ascii="Tahoma" w:hAnsi="Tahoma" w:cs="Tahoma"/>
-          <w:sz w:val="22"/>
-          <w:szCs w:val="22"/>
-          <w:lang w:val="id-ID"/>
-        </w:rPr>
-      </w:pPr>
-      <w:r>
-        <w:rPr>
-          <w:rFonts w:ascii="Tahoma" w:hAnsi="Tahoma" w:cs="Tahoma"/>
-          <w:sz w:val="22"/>
-          <w:szCs w:val="22"/>
-          <w:lang w:val="sv-SE"/>
-        </w:rPr>
         <w:t xml:space="preserve">Peserta </w:t>
       </w:r>
       <w:r>
@@ -14483,7 +14473,7 @@
           <v:imagedata r:id="rId1" o:title=""/>
           <w10:wrap type="topAndBottom"/>
         </v:shape>
-        <o:OLEObject Type="Embed" ProgID="PBrush" ShapeID="_x0000_s1026" DrawAspect="Content" ObjectID="_1434394427" r:id="rId2"/>
+        <o:OLEObject Type="Embed" ProgID="PBrush" ShapeID="_x0000_s1026" DrawAspect="Content" ObjectID="_1434400154" r:id="rId2"/>
       </w:pict>
     </w:r>
     <w:r>
@@ -14605,7 +14595,7 @@
         <w:noProof/>
         <w:sz w:val="18"/>
       </w:rPr>
-      <w:t>18</w:t>
+      <w:t>4</w:t>
     </w:r>
     <w:r>
       <w:rPr>

</xml_diff>